<commit_message>
subiendo prac 3 con doc
</commit_message>
<xml_diff>
--- a/Práctica 3.docx
+++ b/Práctica 3.docx
@@ -1077,16 +1077,23 @@
         <w:rPr>
           <w:sz w:val="24"/>
           <w:szCs w:val="24"/>
-          <w:lang w:val="en-US"/>
-        </w:rPr>
-      </w:pPr>
-      <w:r>
-        <w:rPr>
-          <w:sz w:val="24"/>
-          <w:szCs w:val="24"/>
-          <w:lang w:val="en-US"/>
-        </w:rPr>
-        <w:t xml:space="preserve">import </w:t>
+        </w:rPr>
+      </w:pPr>
+      <w:proofErr w:type="spellStart"/>
+      <w:r>
+        <w:rPr>
+          <w:sz w:val="24"/>
+          <w:szCs w:val="24"/>
+        </w:rPr>
+        <w:t>import</w:t>
+      </w:r>
+      <w:proofErr w:type="spellEnd"/>
+      <w:r>
+        <w:rPr>
+          <w:sz w:val="24"/>
+          <w:szCs w:val="24"/>
+        </w:rPr>
+        <w:t xml:space="preserve"> </w:t>
       </w:r>
       <w:proofErr w:type="spellStart"/>
       <w:proofErr w:type="gramStart"/>
@@ -1094,7 +1101,6 @@
         <w:rPr>
           <w:sz w:val="24"/>
           <w:szCs w:val="24"/>
-          <w:lang w:val="en-US"/>
         </w:rPr>
         <w:t>java.util</w:t>
       </w:r>
@@ -1103,7 +1109,6 @@
         <w:rPr>
           <w:sz w:val="24"/>
           <w:szCs w:val="24"/>
-          <w:lang w:val="en-US"/>
         </w:rPr>
         <w:t>.Scanner</w:t>
       </w:r>
@@ -1112,7 +1117,6 @@
         <w:rPr>
           <w:sz w:val="24"/>
           <w:szCs w:val="24"/>
-          <w:lang w:val="en-US"/>
         </w:rPr>
         <w:t>;</w:t>
       </w:r>
@@ -1129,6 +1133,12 @@
     <w:p>
       <w:pPr>
         <w:jc w:val="both"/>
+        <w:rPr>
+          <w:b/>
+          <w:bCs/>
+          <w:sz w:val="40"/>
+          <w:szCs w:val="40"/>
+        </w:rPr>
       </w:pPr>
       <w:proofErr w:type="gramStart"/>
       <w:r>
@@ -1155,6 +1165,23 @@
       <w:r>
         <w:t xml:space="preserve"> </w:t>
       </w:r>
+      <w:hyperlink r:id="rId7" w:history="1">
+        <w:r>
+          <w:rPr>
+            <w:rStyle w:val="Hipervnculo"/>
+            <w:b/>
+            <w:bCs/>
+            <w:sz w:val="40"/>
+            <w:szCs w:val="40"/>
+          </w:rPr>
+          <w:t>https://github.com/Jayayim/Practica-3/archive/refs/heads/main.zip</w:t>
+        </w:r>
+      </w:hyperlink>
+    </w:p>
+    <w:p>
+      <w:pPr>
+        <w:jc w:val="both"/>
+      </w:pPr>
     </w:p>
     <w:p>
       <w:pPr>
@@ -1238,7 +1265,7 @@
                     <pic:cNvPicPr/>
                   </pic:nvPicPr>
                   <pic:blipFill>
-                    <a:blip r:embed="rId7"/>
+                    <a:blip r:embed="rId8"/>
                     <a:stretch>
                       <a:fillRect/>
                     </a:stretch>
@@ -1306,7 +1333,7 @@
                     <pic:cNvPicPr/>
                   </pic:nvPicPr>
                   <pic:blipFill>
-                    <a:blip r:embed="rId8"/>
+                    <a:blip r:embed="rId9"/>
                     <a:stretch>
                       <a:fillRect/>
                     </a:stretch>
@@ -1437,7 +1464,7 @@
                     <pic:cNvPicPr/>
                   </pic:nvPicPr>
                   <pic:blipFill>
-                    <a:blip r:embed="rId9"/>
+                    <a:blip r:embed="rId10"/>
                     <a:stretch>
                       <a:fillRect/>
                     </a:stretch>
@@ -1593,7 +1620,7 @@
                     <pic:cNvPicPr/>
                   </pic:nvPicPr>
                   <pic:blipFill>
-                    <a:blip r:embed="rId10"/>
+                    <a:blip r:embed="rId11"/>
                     <a:stretch>
                       <a:fillRect/>
                     </a:stretch>
@@ -1696,7 +1723,7 @@
                     <pic:cNvPicPr/>
                   </pic:nvPicPr>
                   <pic:blipFill>
-                    <a:blip r:embed="rId11"/>
+                    <a:blip r:embed="rId12"/>
                     <a:stretch>
                       <a:fillRect/>
                     </a:stretch>
@@ -1780,7 +1807,7 @@
                     <pic:cNvPicPr/>
                   </pic:nvPicPr>
                   <pic:blipFill>
-                    <a:blip r:embed="rId12"/>
+                    <a:blip r:embed="rId13"/>
                     <a:stretch>
                       <a:fillRect/>
                     </a:stretch>
@@ -1853,7 +1880,7 @@
                     <pic:cNvPicPr/>
                   </pic:nvPicPr>
                   <pic:blipFill>
-                    <a:blip r:embed="rId13"/>
+                    <a:blip r:embed="rId14"/>
                     <a:stretch>
                       <a:fillRect/>
                     </a:stretch>
@@ -1895,7 +1922,7 @@
                     <pic:cNvPicPr/>
                   </pic:nvPicPr>
                   <pic:blipFill>
-                    <a:blip r:embed="rId14"/>
+                    <a:blip r:embed="rId15"/>
                     <a:stretch>
                       <a:fillRect/>
                     </a:stretch>
@@ -1938,7 +1965,7 @@
                     <pic:cNvPicPr/>
                   </pic:nvPicPr>
                   <pic:blipFill>
-                    <a:blip r:embed="rId15"/>
+                    <a:blip r:embed="rId16"/>
                     <a:stretch>
                       <a:fillRect/>
                     </a:stretch>
@@ -3434,6 +3461,7 @@
   <w:style w:type="character" w:default="1" w:styleId="Fuentedeprrafopredeter">
     <w:name w:val="Default Paragraph Font"/>
     <w:uiPriority w:val="1"/>
+    <w:semiHidden/>
     <w:unhideWhenUsed/>
   </w:style>
   <w:style w:type="table" w:default="1" w:styleId="Tablanormal">

</xml_diff>